<commit_message>
updated and migrate with pmrs
</commit_message>
<xml_diff>
--- a/public/member_family_interview.docx
+++ b/public/member_family_interview.docx
@@ -252,7 +252,7 @@
           <w:sz w:val="22"/>
           <w:szCs w:val="22"/>
         </w:rPr>
-        <w:t>មោងឫស្សី</w:t>
+        <w:t>បរិបូរណ៍</w:t>
       </w:r>
     </w:p>
     <w:p>
@@ -272,18 +272,7 @@
           <w:szCs w:val="24"/>
           <w:lang w:val="ca-ES"/>
         </w:rPr>
-        <w:t>លទ្ធផលវាយតម្លៃសំរាប់អ្នកជំ</w:t>
-      </w:r>
-      <w:bookmarkStart w:id="0" w:name="_GoBack"/>
-      <w:bookmarkEnd w:id="0"/>
-      <w:r>
-        <w:rPr>
-          <w:rFonts w:ascii="Khmer OS Muol Light" w:hAnsi="Khmer OS Muol Light" w:cs="Khmer OS Muol Light"/>
-          <w:sz w:val="24"/>
-          <w:szCs w:val="24"/>
-          <w:lang w:val="ca-ES"/>
-        </w:rPr>
-        <w:t>ងឺ</w:t>
+        <w:t>លទ្ធផលវាយតម្លៃសំរាប់អ្នកជំងឺ</w:t>
       </w:r>
     </w:p>
     <w:p>
@@ -352,12 +341,22 @@
           <w:szCs w:val="24"/>
           <w:lang w:val="ca-ES"/>
         </w:rPr>
-        <w:t xml:space="preserve">                       </w:t>
+        <w:t xml:space="preserve"> </w:t>
       </w:r>
       <w:r>
         <w:rPr>
           <w:rFonts w:ascii="Khmer OS Muol Light" w:hAnsi="Khmer OS Muol Light" w:cs="Khmer OS Muol Light"/>
           <w:b/>
+          <w:sz w:val="24"/>
+          <w:szCs w:val="24"/>
+          <w:lang w:val="ca-ES"/>
+        </w:rPr>
+        <w:t xml:space="preserve"> </w:t>
+      </w:r>
+      <w:r>
+        <w:rPr>
+          <w:rFonts w:ascii="Khmer OS Muol Light" w:hAnsi="Khmer OS Muol Light" w:cs="Khmer OS Muol Light"/>
+          <w:b/>
           <w:sz w:val="22"/>
           <w:szCs w:val="22"/>
           <w:lang w:val="ca-ES"/>
@@ -387,8 +386,7 @@
           <w:sz w:val="22"/>
           <w:szCs w:val="22"/>
         </w:rPr>
-        <w:t>MGR
-/180828/02</w:t>
+        <w:t>BRB/180829/01</w:t>
       </w:r>
     </w:p>
     <w:p>
@@ -421,45 +419,16 @@
         <w:t xml:space="preserve"> (Post ID):</w:t>
       </w:r>
       <w:r>
-        <w:rPr>
-          <w:b/>
-          <w:sz w:val="22"/>
-          <w:szCs w:val="22"/>
-        </w:rPr>
-        <w:t>………</w:t>
+        <w:t xml:space="preserve">  </w:t>
       </w:r>
       <w:r>
         <w:rPr>
           <w:rFonts w:ascii="Kh Battambang" w:hAnsi="Kh Battambang" w:cs="Khmer OS Muol Light"/>
-          <w:sz w:val="22"/>
-          <w:szCs w:val="22"/>
-        </w:rPr>
-        <w:t xml:space="preserve"> </w:t>
-      </w:r>
-      <w:r>
-        <w:rPr>
-          <w:rFonts w:ascii="Kh Battambang" w:hAnsi="Kh Battambang" w:cs="Khmer OS Muol Light"/>
-          <w:b/>
-          <w:sz w:val="22"/>
-          <w:szCs w:val="22"/>
-        </w:rPr>
-        <w:t>3</w:t>
-      </w:r>
-      <w:r>
-        <w:rPr>
-          <w:b/>
-          <w:sz w:val="22"/>
-          <w:szCs w:val="22"/>
-        </w:rPr>
-        <w:t>……………………</w:t>
-      </w:r>
-      <w:r>
-        <w:rPr>
-          <w:b/>
-          <w:sz w:val="22"/>
-          <w:szCs w:val="22"/>
-        </w:rPr>
-        <w:t>……</w:t>
+          <w:b/>
+          <w:sz w:val="22"/>
+          <w:szCs w:val="22"/>
+        </w:rPr>
+        <w:t>5040204-160</w:t>
       </w:r>
     </w:p>
     <w:p>
@@ -498,7 +467,7 @@
           <w:sz w:val="22"/>
           <w:szCs w:val="22"/>
         </w:rPr>
-        <w:t xml:space="preserve">  2018-08-28 </w:t>
+        <w:t xml:space="preserve">  2018-08-29 </w:t>
       </w:r>
       <w:r>
         <w:rPr>
@@ -537,7 +506,7 @@
           <w:sz w:val="22"/>
           <w:szCs w:val="22"/>
         </w:rPr>
-        <w:t xml:space="preserve">  </w:t>
+        <w:t xml:space="preserve">  2018-12-31</w:t>
       </w:r>
     </w:p>
     <w:p>
@@ -584,7 +553,7 @@
           <w:sz w:val="22"/>
           <w:szCs w:val="22"/>
         </w:rPr>
-        <w:t>ភូមិ ទី៦ ឃុំ/សង្កាត់ ខ្សាម ស្រុក/ខណ្ឌ កំពង់ឆ្នាំង ខេត្ត/ក្រុង កំពង់ឆ្នាំង</w:t>
+        <w:t>ភូមិ អូរផ្តៅ ឃុំ/សង្កាត់ រស្មីសាមគ្គី ស្រុក/ខណ្ឌ ឱរ៉ាល់ ខេត្ត/ក្រុង កំពង់ស្ពឺ</w:t>
       </w:r>
     </w:p>
     <w:p>
@@ -631,7 +600,7 @@
           <w:sz w:val="22"/>
           <w:szCs w:val="22"/>
         </w:rPr>
-        <w:t>32432432</w:t>
+        <w:t>2323232</w:t>
       </w:r>
     </w:p>
     <w:tbl>
@@ -1377,7 +1346,7 @@
                 <w:szCs w:val="18"/>
                 <w:lang w:bidi="ar-SA"/>
               </w:rPr>
-              <w:t>34</w:t>
+              <w:t>23</w:t>
             </w:r>
             <w:r>
               <w:rPr>
@@ -1417,7 +1386,7 @@
                 <w:szCs w:val="18"/>
                 <w:lang w:bidi="ar-SA"/>
               </w:rPr>
-              <w:t>ស្រី</w:t>
+              <w:t>ប្រុស</w:t>
             </w:r>
           </w:p>
         </w:tc>
@@ -1447,7 +1416,7 @@
                 <w:szCs w:val="18"/>
                 <w:lang w:bidi="ar-SA"/>
               </w:rPr>
-              <w:t>2015</w:t>
+              <w:t>1995</w:t>
             </w:r>
           </w:p>
         </w:tc>
@@ -1477,7 +1446,7 @@
                 <w:szCs w:val="18"/>
                 <w:lang w:bidi="ar-SA"/>
               </w:rPr>
-              <w:t>3</w:t>
+              <w:t>23</w:t>
             </w:r>
           </w:p>
         </w:tc>
@@ -1506,7 +1475,7 @@
                 <w:szCs w:val="18"/>
                 <w:lang w:bidi="ar-SA"/>
               </w:rPr>
-              <w:t>ប្រពន្ធ</w:t>
+              <w:t>ប្តី</w:t>
             </w:r>
             <w:r>
               <w:rPr>
@@ -3004,10 +2973,10 @@
               <wp:anchor distT="0" distB="0" distL="114300" distR="114300" simplePos="0" relativeHeight="251659264" behindDoc="0" locked="0" layoutInCell="1" allowOverlap="1" wp14:anchorId="002665BB" wp14:editId="5C19726D">
                 <wp:simplePos x="0" y="0"/>
                 <wp:positionH relativeFrom="column">
-                  <wp:posOffset>574065</wp:posOffset>
+                  <wp:posOffset>574040</wp:posOffset>
                 </wp:positionH>
                 <wp:positionV relativeFrom="paragraph">
-                  <wp:posOffset>268605</wp:posOffset>
+                  <wp:posOffset>232392</wp:posOffset>
                 </wp:positionV>
                 <wp:extent cx="280035" cy="289560"/>
                 <wp:effectExtent l="0" t="0" r="24765" b="15240"/>
@@ -3058,7 +3027,7 @@
           </mc:Choice>
           <mc:Fallback>
             <w:pict>
-              <v:oval id="Oval 2" o:spid="_x0000_s1026" style="position:absolute;margin-left:45.2pt;margin-top:21.15pt;width:22.05pt;height:22.8pt;z-index:251659264;visibility:visible;mso-wrap-style:square;mso-wrap-distance-left:9pt;mso-wrap-distance-top:0;mso-wrap-distance-right:9pt;mso-wrap-distance-bottom:0;mso-position-horizontal:absolute;mso-position-horizontal-relative:text;mso-position-vertical:absolute;mso-position-vertical-relative:text;v-text-anchor:middle" o:gfxdata="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" filled="f" strokecolor="#243f60 [1604]" strokeweight="2pt"/>
+              <v:oval id="Oval 2" o:spid="_x0000_s1026" style="position:absolute;margin-left:45.2pt;margin-top:18.3pt;width:22.05pt;height:22.8pt;z-index:251659264;visibility:visible;mso-wrap-style:square;mso-wrap-distance-left:9pt;mso-wrap-distance-top:0;mso-wrap-distance-right:9pt;mso-wrap-distance-bottom:0;mso-position-horizontal:absolute;mso-position-horizontal-relative:text;mso-position-vertical:absolute;mso-position-vertical-relative:text;v-text-anchor:middle" o:gfxdata="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" filled="f" strokecolor="#243f60 [1604]" strokeweight="2pt"/>
             </w:pict>
           </mc:Fallback>
         </mc:AlternateContent>
@@ -3091,9 +3060,21 @@
         </w:rPr>
         <w:t>​</w:t>
       </w:r>
+      <w:r>
+        <w:rPr>
+          <w:rFonts w:ascii="Kh Battambang" w:hAnsi="Kh Battambang" w:cs="Khmer UI"/>
+          <w:b/>
+          <w:sz w:val="22"/>
+          <w:szCs w:val="22"/>
+        </w:rPr>
+        <w:t xml:space="preserve">  26.5</w:t>
+      </w:r>
     </w:p>
     <w:p>
       <w:pPr>
+        <w:tabs>
+          <w:tab w:val="left" w:pos="1155"/>
+        </w:tabs>
         <w:rPr>
           <w:rFonts w:ascii="Kh Battambang" w:hAnsi="Kh Battambang" w:cs="Khmer UI"/>
           <w:sz w:val="22"/>
@@ -3119,6 +3100,53 @@
         </w:rPr>
         <w:t>:</w:t>
       </w:r>
+      <w:r>
+        <w:rPr>
+          <w:rFonts w:ascii="Kh Battambang" w:hAnsi="Kh Battambang" w:cs="Khmer UI"/>
+          <w:b/>
+          <w:sz w:val="22"/>
+          <w:szCs w:val="22"/>
+        </w:rPr>
+        <w:t xml:space="preserve">     </w:t>
+      </w:r>
+      <w:r>
+        <w:rPr>
+          <w:rFonts w:ascii="Kh Battambang" w:hAnsi="Kh Battambang" w:cs="Khmer UI"/>
+          <w:b/>
+          <w:sz w:val="22"/>
+          <w:szCs w:val="22"/>
+        </w:rPr>
+        <w:t xml:space="preserve"> </w:t>
+      </w:r>
+      <w:r>
+        <w:rPr>
+          <w:rFonts w:ascii="Kh Battambang" w:hAnsi="Kh Battambang" w:cs="Khmer UI"/>
+          <w:b/>
+          <w:sz w:val="22"/>
+          <w:szCs w:val="22"/>
+        </w:rPr>
+        <w:t xml:space="preserve">  </w:t>
+      </w:r>
+      <w:r>
+        <w:rPr>
+          <w:rFonts w:ascii="Kh Battambang" w:hAnsi="Kh Battambang" w:cs="Khmer UI"/>
+          <w:b/>
+          <w:sz w:val="22"/>
+          <w:szCs w:val="22"/>
+        </w:rPr>
+        <w:t xml:space="preserve">  </w:t>
+      </w:r>
+      <w:r>
+        <w:rPr>
+          <w:rFonts w:ascii="Kh Battambang" w:hAnsi="Kh Battambang" w:cs="Khmer UI"/>
+          <w:b/>
+          <w:sz w:val="22"/>
+          <w:szCs w:val="22"/>
+        </w:rPr>
+        <w:t>3</w:t>
+      </w:r>
+      <w:bookmarkStart w:id="0" w:name="_GoBack"/>
+      <w:bookmarkEnd w:id="0"/>
     </w:p>
     <w:p>
       <w:pPr>
@@ -3438,7 +3466,6 @@
   <w:style w:type="character" w:default="1" w:styleId="DefaultParagraphFont">
     <w:name w:val="Default Paragraph Font"/>
     <w:uiPriority w:val="1"/>
-    <w:semiHidden/>
     <w:unhideWhenUsed/>
   </w:style>
   <w:style w:type="table" w:default="1" w:styleId="TableNormal">
@@ -3693,7 +3720,6 @@
   <w:style w:type="character" w:default="1" w:styleId="DefaultParagraphFont">
     <w:name w:val="Default Paragraph Font"/>
     <w:uiPriority w:val="1"/>
-    <w:semiHidden/>
     <w:unhideWhenUsed/>
   </w:style>
   <w:style w:type="table" w:default="1" w:styleId="TableNormal">

</xml_diff>